<commit_message>
Format change on Q5
</commit_message>
<xml_diff>
--- a/Documents/L00163455_Q5_File_2.docx
+++ b/Documents/L00163455_Q5_File_2.docx
@@ -32,13 +32,7 @@
         </w:rPr>
       </w:pPr>
       <w:r>
-        <w:t>Q</w:t>
-      </w:r>
-      <w:r>
-        <w:t>5</w:t>
-      </w:r>
-      <w:r>
-        <w:t>.</w:t>
+        <w:t>Q5.</w:t>
       </w:r>
       <w:r>
         <w:rPr>
@@ -229,8 +223,6 @@
         </w:drawing>
       </w:r>
     </w:p>
-    <w:p/>
-    <w:p/>
     <w:sectPr>
       <w:pgSz w:w="11906" w:h="16838"/>
       <w:pgMar w:top="1440" w:right="1440" w:bottom="1440" w:left="1440" w:header="708" w:footer="708" w:gutter="0"/>

</xml_diff>

<commit_message>
Added changes to the Q5 with new script for folder creation and curl
</commit_message>
<xml_diff>
--- a/Documents/L00163455_Q5_File_2.docx
+++ b/Documents/L00163455_Q5_File_2.docx
@@ -43,7 +43,15 @@
     </w:p>
     <w:p>
       <w:r>
-        <w:t>a)</w:t>
+        <w:t>Q a &amp; b</w:t>
+      </w:r>
+      <w:r>
+        <w:t>)</w:t>
+      </w:r>
+    </w:p>
+    <w:p>
+      <w:r>
+        <w:t>Script as written in .ls format for testing and execution</w:t>
       </w:r>
     </w:p>
     <w:p>
@@ -52,10 +60,10 @@
           <w:noProof/>
         </w:rPr>
         <w:drawing>
-          <wp:inline distT="0" distB="0" distL="0" distR="0" wp14:anchorId="07986135" wp14:editId="458FA71F">
-            <wp:extent cx="5731510" cy="2291715"/>
+          <wp:inline distT="0" distB="0" distL="0" distR="0" wp14:anchorId="4A0302A9" wp14:editId="5BEF35FD">
+            <wp:extent cx="5731510" cy="4064000"/>
             <wp:effectExtent l="0" t="0" r="2540" b="0"/>
-            <wp:docPr id="5" name="Picture 5" descr="Text&#10;&#10;Description automatically generated"/>
+            <wp:docPr id="1" name="Picture 1" descr="Text&#10;&#10;Description automatically generated"/>
             <wp:cNvGraphicFramePr>
               <a:graphicFrameLocks xmlns:a="http://schemas.openxmlformats.org/drawingml/2006/main" noChangeAspect="1"/>
             </wp:cNvGraphicFramePr>
@@ -63,36 +71,23 @@
               <a:graphicData uri="http://schemas.openxmlformats.org/drawingml/2006/picture">
                 <pic:pic xmlns:pic="http://schemas.openxmlformats.org/drawingml/2006/picture">
                   <pic:nvPicPr>
-                    <pic:cNvPr id="5" name="Picture 5" descr="Text&#10;&#10;Description automatically generated"/>
-                    <pic:cNvPicPr>
-                      <a:picLocks noChangeAspect="1" noChangeArrowheads="1"/>
-                    </pic:cNvPicPr>
+                    <pic:cNvPr id="1" name="Picture 1" descr="Text&#10;&#10;Description automatically generated"/>
+                    <pic:cNvPicPr/>
                   </pic:nvPicPr>
                   <pic:blipFill>
-                    <a:blip r:embed="rId4">
-                      <a:extLst>
-                        <a:ext uri="{28A0092B-C50C-407E-A947-70E740481C1C}">
-                          <a14:useLocalDpi xmlns:a14="http://schemas.microsoft.com/office/drawing/2010/main" val="0"/>
-                        </a:ext>
-                      </a:extLst>
-                    </a:blip>
-                    <a:srcRect/>
+                    <a:blip r:embed="rId6"/>
                     <a:stretch>
                       <a:fillRect/>
                     </a:stretch>
                   </pic:blipFill>
-                  <pic:spPr bwMode="auto">
+                  <pic:spPr>
                     <a:xfrm>
                       <a:off x="0" y="0"/>
-                      <a:ext cx="5731510" cy="2291715"/>
+                      <a:ext cx="5731510" cy="4064000"/>
                     </a:xfrm>
                     <a:prstGeom prst="rect">
                       <a:avLst/>
                     </a:prstGeom>
-                    <a:noFill/>
-                    <a:ln>
-                      <a:noFill/>
-                    </a:ln>
                   </pic:spPr>
                 </pic:pic>
               </a:graphicData>
@@ -102,9 +97,43 @@
       </w:r>
     </w:p>
     <w:p/>
-    <w:p>
-      <w:r>
-        <w:t>b)</w:t>
+    <w:p/>
+    <w:p>
+      <w:r>
+        <w:t>Below shows the executing of the script using ubuntu</w:t>
+      </w:r>
+      <w:r>
+        <w:t xml:space="preserve">. Inside the script, </w:t>
+      </w:r>
+      <w:r>
+        <w:t xml:space="preserve">change in </w:t>
+      </w:r>
+      <w:r>
+        <w:t>permission</w:t>
+      </w:r>
+      <w:r>
+        <w:t>s</w:t>
+      </w:r>
+      <w:r>
+        <w:t xml:space="preserve"> </w:t>
+      </w:r>
+      <w:r>
+        <w:t>to</w:t>
+      </w:r>
+      <w:r>
+        <w:t xml:space="preserve"> 755 is </w:t>
+      </w:r>
+      <w:r>
+        <w:t>included</w:t>
+      </w:r>
+      <w:r>
+        <w:t xml:space="preserve"> </w:t>
+      </w:r>
+      <w:r>
+        <w:t>in</w:t>
+      </w:r>
+      <w:r>
+        <w:t xml:space="preserve"> the newly created folders Labs, Lab1 and Lab2.</w:t>
       </w:r>
     </w:p>
     <w:p>
@@ -112,11 +141,12 @@
         <w:rPr>
           <w:noProof/>
         </w:rPr>
+        <w:lastRenderedPageBreak/>
         <w:drawing>
-          <wp:inline distT="0" distB="0" distL="0" distR="0" wp14:anchorId="02F9409A" wp14:editId="42F25DA2">
-            <wp:extent cx="5725795" cy="3113405"/>
-            <wp:effectExtent l="0" t="0" r="8255" b="0"/>
-            <wp:docPr id="4" name="Picture 4"/>
+          <wp:inline distT="0" distB="0" distL="0" distR="0" wp14:anchorId="1D7EDEDA" wp14:editId="6E687782">
+            <wp:extent cx="5731510" cy="2214880"/>
+            <wp:effectExtent l="0" t="0" r="2540" b="0"/>
+            <wp:docPr id="6" name="Picture 6" descr="A screenshot of a computer&#10;&#10;Description automatically generated"/>
             <wp:cNvGraphicFramePr>
               <a:graphicFrameLocks xmlns:a="http://schemas.openxmlformats.org/drawingml/2006/main" noChangeAspect="1"/>
             </wp:cNvGraphicFramePr>
@@ -124,36 +154,23 @@
               <a:graphicData uri="http://schemas.openxmlformats.org/drawingml/2006/picture">
                 <pic:pic xmlns:pic="http://schemas.openxmlformats.org/drawingml/2006/picture">
                   <pic:nvPicPr>
-                    <pic:cNvPr id="0" name="Picture 4"/>
-                    <pic:cNvPicPr>
-                      <a:picLocks noChangeAspect="1" noChangeArrowheads="1"/>
-                    </pic:cNvPicPr>
+                    <pic:cNvPr id="6" name="Picture 6" descr="A screenshot of a computer&#10;&#10;Description automatically generated"/>
+                    <pic:cNvPicPr/>
                   </pic:nvPicPr>
                   <pic:blipFill>
-                    <a:blip r:embed="rId5">
-                      <a:extLst>
-                        <a:ext uri="{28A0092B-C50C-407E-A947-70E740481C1C}">
-                          <a14:useLocalDpi xmlns:a14="http://schemas.microsoft.com/office/drawing/2010/main" val="0"/>
-                        </a:ext>
-                      </a:extLst>
-                    </a:blip>
-                    <a:srcRect/>
+                    <a:blip r:embed="rId7"/>
                     <a:stretch>
                       <a:fillRect/>
                     </a:stretch>
                   </pic:blipFill>
-                  <pic:spPr bwMode="auto">
+                  <pic:spPr>
                     <a:xfrm>
                       <a:off x="0" y="0"/>
-                      <a:ext cx="5725795" cy="3113405"/>
+                      <a:ext cx="5731510" cy="2214880"/>
                     </a:xfrm>
                     <a:prstGeom prst="rect">
                       <a:avLst/>
                     </a:prstGeom>
-                    <a:noFill/>
-                    <a:ln>
-                      <a:noFill/>
-                    </a:ln>
                   </pic:spPr>
                 </pic:pic>
               </a:graphicData>
@@ -162,8 +179,73 @@
         </w:drawing>
       </w:r>
     </w:p>
+    <w:p>
+      <w:pPr>
+        <w:rPr>
+          <w:noProof/>
+        </w:rPr>
+      </w:pPr>
+    </w:p>
+    <w:p>
+      <w:pPr>
+        <w:rPr>
+          <w:noProof/>
+        </w:rPr>
+      </w:pPr>
+      <w:r>
+        <w:rPr>
+          <w:noProof/>
+        </w:rPr>
+        <w:t>Below shows the folders created after running the script in sudo mode</w:t>
+      </w:r>
+    </w:p>
+    <w:p>
+      <w:r>
+        <w:rPr>
+          <w:noProof/>
+        </w:rPr>
+        <w:drawing>
+          <wp:inline distT="0" distB="0" distL="0" distR="0" wp14:anchorId="0108F078" wp14:editId="0C2B585A">
+            <wp:extent cx="5731510" cy="3162300"/>
+            <wp:effectExtent l="0" t="0" r="2540" b="0"/>
+            <wp:docPr id="2" name="Picture 2" descr="A screenshot of a computer&#10;&#10;Description automatically generated"/>
+            <wp:cNvGraphicFramePr>
+              <a:graphicFrameLocks xmlns:a="http://schemas.openxmlformats.org/drawingml/2006/main" noChangeAspect="1"/>
+            </wp:cNvGraphicFramePr>
+            <a:graphic xmlns:a="http://schemas.openxmlformats.org/drawingml/2006/main">
+              <a:graphicData uri="http://schemas.openxmlformats.org/drawingml/2006/picture">
+                <pic:pic xmlns:pic="http://schemas.openxmlformats.org/drawingml/2006/picture">
+                  <pic:nvPicPr>
+                    <pic:cNvPr id="2" name="Picture 2" descr="A screenshot of a computer&#10;&#10;Description automatically generated"/>
+                    <pic:cNvPicPr/>
+                  </pic:nvPicPr>
+                  <pic:blipFill>
+                    <a:blip r:embed="rId8"/>
+                    <a:stretch>
+                      <a:fillRect/>
+                    </a:stretch>
+                  </pic:blipFill>
+                  <pic:spPr>
+                    <a:xfrm>
+                      <a:off x="0" y="0"/>
+                      <a:ext cx="5731510" cy="3162300"/>
+                    </a:xfrm>
+                    <a:prstGeom prst="rect">
+                      <a:avLst/>
+                    </a:prstGeom>
+                  </pic:spPr>
+                </pic:pic>
+              </a:graphicData>
+            </a:graphic>
+          </wp:inline>
+        </w:drawing>
+      </w:r>
+    </w:p>
     <w:p/>
     <w:p>
+      <w:r>
+        <w:t xml:space="preserve">Q </w:t>
+      </w:r>
       <w:r>
         <w:t>c)</w:t>
       </w:r>
@@ -191,7 +273,7 @@
                     </pic:cNvPicPr>
                   </pic:nvPicPr>
                   <pic:blipFill>
-                    <a:blip r:embed="rId6">
+                    <a:blip r:embed="rId9">
                       <a:extLst>
                         <a:ext uri="{28A0092B-C50C-407E-A947-70E740481C1C}">
                           <a14:useLocalDpi xmlns:a14="http://schemas.microsoft.com/office/drawing/2010/main" val="0"/>
@@ -224,6 +306,12 @@
       </w:r>
     </w:p>
     <w:sectPr>
+      <w:headerReference w:type="even" r:id="rId10"/>
+      <w:headerReference w:type="default" r:id="rId11"/>
+      <w:footerReference w:type="even" r:id="rId12"/>
+      <w:footerReference w:type="default" r:id="rId13"/>
+      <w:headerReference w:type="first" r:id="rId14"/>
+      <w:footerReference w:type="first" r:id="rId15"/>
       <w:pgSz w:w="11906" w:h="16838"/>
       <w:pgMar w:top="1440" w:right="1440" w:bottom="1440" w:left="1440" w:header="708" w:footer="708" w:gutter="0"/>
       <w:cols w:space="708"/>
@@ -231,6 +319,126 @@
     </w:sectPr>
   </w:body>
 </w:document>
+</file>
+
+<file path=word/endnotes.xml><?xml version="1.0" encoding="utf-8"?>
+<w:endnotes xmlns:wpc="http://schemas.microsoft.com/office/word/2010/wordprocessingCanvas" xmlns:cx="http://schemas.microsoft.com/office/drawing/2014/chartex" xmlns:cx1="http://schemas.microsoft.com/office/drawing/2015/9/8/chartex" xmlns:cx2="http://schemas.microsoft.com/office/drawing/2015/10/21/chartex" xmlns:cx3="http://schemas.microsoft.com/office/drawing/2016/5/9/chartex" xmlns:cx4="http://schemas.microsoft.com/office/drawing/2016/5/10/chartex" xmlns:cx5="http://schemas.microsoft.com/office/drawing/2016/5/11/chartex" xmlns:cx6="http://schemas.microsoft.com/office/drawing/2016/5/12/chartex" xmlns:cx7="http://schemas.microsoft.com/office/drawing/2016/5/13/chartex" xmlns:cx8="http://schemas.microsoft.com/office/drawing/2016/5/14/chartex" xmlns:mc="http://schemas.openxmlformats.org/markup-compatibility/2006" xmlns:aink="http://schemas.microsoft.com/office/drawing/2016/ink" xmlns:am3d="http://schemas.microsoft.com/office/drawing/2017/model3d" xmlns:o="urn:schemas-microsoft-com:office:office" xmlns:r="http://schemas.openxmlformats.org/officeDocument/2006/relationships" xmlns:m="http://schemas.openxmlformats.org/officeDocument/2006/math" xmlns:v="urn:schemas-microsoft-com:vml" xmlns:wp14="http://schemas.microsoft.com/office/word/2010/wordprocessingDrawing" xmlns:wp="http://schemas.openxmlformats.org/drawingml/2006/wordprocessingDrawing" xmlns:w10="urn:schemas-microsoft-com:office:word" xmlns:w="http://schemas.openxmlformats.org/wordprocessingml/2006/main" xmlns:w14="http://schemas.microsoft.com/office/word/2010/wordml" xmlns:w15="http://schemas.microsoft.com/office/word/2012/wordml" xmlns:w16cex="http://schemas.microsoft.com/office/word/2018/wordml/cex" xmlns:w16cid="http://schemas.microsoft.com/office/word/2016/wordml/cid" xmlns:w16="http://schemas.microsoft.com/office/word/2018/wordml" xmlns:w16sdtdh="http://schemas.microsoft.com/office/word/2020/wordml/sdtdatahash" xmlns:w16se="http://schemas.microsoft.com/office/word/2015/wordml/symex" xmlns:wpg="http://schemas.microsoft.com/office/word/2010/wordprocessingGroup" xmlns:wpi="http://schemas.microsoft.com/office/word/2010/wordprocessingInk" xmlns:wne="http://schemas.microsoft.com/office/word/2006/wordml" xmlns:wps="http://schemas.microsoft.com/office/word/2010/wordprocessingShape" mc:Ignorable="w14 w15 w16se w16cid w16 w16cex w16sdtdh wp14">
+  <w:endnote w:type="separator" w:id="-1">
+    <w:p>
+      <w:pPr>
+        <w:spacing w:after="0" w:line="240" w:lineRule="auto"/>
+      </w:pPr>
+      <w:r>
+        <w:separator/>
+      </w:r>
+    </w:p>
+  </w:endnote>
+  <w:endnote w:type="continuationSeparator" w:id="0">
+    <w:p>
+      <w:pPr>
+        <w:spacing w:after="0" w:line="240" w:lineRule="auto"/>
+      </w:pPr>
+      <w:r>
+        <w:continuationSeparator/>
+      </w:r>
+    </w:p>
+  </w:endnote>
+</w:endnotes>
+</file>
+
+<file path=word/footer1.xml><?xml version="1.0" encoding="utf-8"?>
+<w:ftr xmlns:wpc="http://schemas.microsoft.com/office/word/2010/wordprocessingCanvas" xmlns:cx="http://schemas.microsoft.com/office/drawing/2014/chartex" xmlns:cx1="http://schemas.microsoft.com/office/drawing/2015/9/8/chartex" xmlns:cx2="http://schemas.microsoft.com/office/drawing/2015/10/21/chartex" xmlns:cx3="http://schemas.microsoft.com/office/drawing/2016/5/9/chartex" xmlns:cx4="http://schemas.microsoft.com/office/drawing/2016/5/10/chartex" xmlns:cx5="http://schemas.microsoft.com/office/drawing/2016/5/11/chartex" xmlns:cx6="http://schemas.microsoft.com/office/drawing/2016/5/12/chartex" xmlns:cx7="http://schemas.microsoft.com/office/drawing/2016/5/13/chartex" xmlns:cx8="http://schemas.microsoft.com/office/drawing/2016/5/14/chartex" xmlns:mc="http://schemas.openxmlformats.org/markup-compatibility/2006" xmlns:aink="http://schemas.microsoft.com/office/drawing/2016/ink" xmlns:am3d="http://schemas.microsoft.com/office/drawing/2017/model3d" xmlns:o="urn:schemas-microsoft-com:office:office" xmlns:r="http://schemas.openxmlformats.org/officeDocument/2006/relationships" xmlns:m="http://schemas.openxmlformats.org/officeDocument/2006/math" xmlns:v="urn:schemas-microsoft-com:vml" xmlns:wp14="http://schemas.microsoft.com/office/word/2010/wordprocessingDrawing" xmlns:wp="http://schemas.openxmlformats.org/drawingml/2006/wordprocessingDrawing" xmlns:w10="urn:schemas-microsoft-com:office:word" xmlns:w="http://schemas.openxmlformats.org/wordprocessingml/2006/main" xmlns:w14="http://schemas.microsoft.com/office/word/2010/wordml" xmlns:w15="http://schemas.microsoft.com/office/word/2012/wordml" xmlns:w16cex="http://schemas.microsoft.com/office/word/2018/wordml/cex" xmlns:w16cid="http://schemas.microsoft.com/office/word/2016/wordml/cid" xmlns:w16="http://schemas.microsoft.com/office/word/2018/wordml" xmlns:w16sdtdh="http://schemas.microsoft.com/office/word/2020/wordml/sdtdatahash" xmlns:w16se="http://schemas.microsoft.com/office/word/2015/wordml/symex" xmlns:wpg="http://schemas.microsoft.com/office/word/2010/wordprocessingGroup" xmlns:wpi="http://schemas.microsoft.com/office/word/2010/wordprocessingInk" xmlns:wne="http://schemas.microsoft.com/office/word/2006/wordml" xmlns:wps="http://schemas.microsoft.com/office/word/2010/wordprocessingShape" mc:Ignorable="w14 w15 w16se w16cid w16 w16cex w16sdtdh wp14">
+  <w:p>
+    <w:pPr>
+      <w:pStyle w:val="Footer"/>
+    </w:pPr>
+  </w:p>
+</w:ftr>
+</file>
+
+<file path=word/footer2.xml><?xml version="1.0" encoding="utf-8"?>
+<w:ftr xmlns:wpc="http://schemas.microsoft.com/office/word/2010/wordprocessingCanvas" xmlns:cx="http://schemas.microsoft.com/office/drawing/2014/chartex" xmlns:cx1="http://schemas.microsoft.com/office/drawing/2015/9/8/chartex" xmlns:cx2="http://schemas.microsoft.com/office/drawing/2015/10/21/chartex" xmlns:cx3="http://schemas.microsoft.com/office/drawing/2016/5/9/chartex" xmlns:cx4="http://schemas.microsoft.com/office/drawing/2016/5/10/chartex" xmlns:cx5="http://schemas.microsoft.com/office/drawing/2016/5/11/chartex" xmlns:cx6="http://schemas.microsoft.com/office/drawing/2016/5/12/chartex" xmlns:cx7="http://schemas.microsoft.com/office/drawing/2016/5/13/chartex" xmlns:cx8="http://schemas.microsoft.com/office/drawing/2016/5/14/chartex" xmlns:mc="http://schemas.openxmlformats.org/markup-compatibility/2006" xmlns:aink="http://schemas.microsoft.com/office/drawing/2016/ink" xmlns:am3d="http://schemas.microsoft.com/office/drawing/2017/model3d" xmlns:o="urn:schemas-microsoft-com:office:office" xmlns:r="http://schemas.openxmlformats.org/officeDocument/2006/relationships" xmlns:m="http://schemas.openxmlformats.org/officeDocument/2006/math" xmlns:v="urn:schemas-microsoft-com:vml" xmlns:wp14="http://schemas.microsoft.com/office/word/2010/wordprocessingDrawing" xmlns:wp="http://schemas.openxmlformats.org/drawingml/2006/wordprocessingDrawing" xmlns:w10="urn:schemas-microsoft-com:office:word" xmlns:w="http://schemas.openxmlformats.org/wordprocessingml/2006/main" xmlns:w14="http://schemas.microsoft.com/office/word/2010/wordml" xmlns:w15="http://schemas.microsoft.com/office/word/2012/wordml" xmlns:w16cex="http://schemas.microsoft.com/office/word/2018/wordml/cex" xmlns:w16cid="http://schemas.microsoft.com/office/word/2016/wordml/cid" xmlns:w16="http://schemas.microsoft.com/office/word/2018/wordml" xmlns:w16sdtdh="http://schemas.microsoft.com/office/word/2020/wordml/sdtdatahash" xmlns:w16se="http://schemas.microsoft.com/office/word/2015/wordml/symex" xmlns:wpg="http://schemas.microsoft.com/office/word/2010/wordprocessingGroup" xmlns:wpi="http://schemas.microsoft.com/office/word/2010/wordprocessingInk" xmlns:wne="http://schemas.microsoft.com/office/word/2006/wordml" xmlns:wps="http://schemas.microsoft.com/office/word/2010/wordprocessingShape" mc:Ignorable="w14 w15 w16se w16cid w16 w16cex w16sdtdh wp14">
+  <w:p>
+    <w:pPr>
+      <w:pStyle w:val="Footer"/>
+    </w:pPr>
+  </w:p>
+</w:ftr>
+</file>
+
+<file path=word/footer3.xml><?xml version="1.0" encoding="utf-8"?>
+<w:ftr xmlns:wpc="http://schemas.microsoft.com/office/word/2010/wordprocessingCanvas" xmlns:cx="http://schemas.microsoft.com/office/drawing/2014/chartex" xmlns:cx1="http://schemas.microsoft.com/office/drawing/2015/9/8/chartex" xmlns:cx2="http://schemas.microsoft.com/office/drawing/2015/10/21/chartex" xmlns:cx3="http://schemas.microsoft.com/office/drawing/2016/5/9/chartex" xmlns:cx4="http://schemas.microsoft.com/office/drawing/2016/5/10/chartex" xmlns:cx5="http://schemas.microsoft.com/office/drawing/2016/5/11/chartex" xmlns:cx6="http://schemas.microsoft.com/office/drawing/2016/5/12/chartex" xmlns:cx7="http://schemas.microsoft.com/office/drawing/2016/5/13/chartex" xmlns:cx8="http://schemas.microsoft.com/office/drawing/2016/5/14/chartex" xmlns:mc="http://schemas.openxmlformats.org/markup-compatibility/2006" xmlns:aink="http://schemas.microsoft.com/office/drawing/2016/ink" xmlns:am3d="http://schemas.microsoft.com/office/drawing/2017/model3d" xmlns:o="urn:schemas-microsoft-com:office:office" xmlns:r="http://schemas.openxmlformats.org/officeDocument/2006/relationships" xmlns:m="http://schemas.openxmlformats.org/officeDocument/2006/math" xmlns:v="urn:schemas-microsoft-com:vml" xmlns:wp14="http://schemas.microsoft.com/office/word/2010/wordprocessingDrawing" xmlns:wp="http://schemas.openxmlformats.org/drawingml/2006/wordprocessingDrawing" xmlns:w10="urn:schemas-microsoft-com:office:word" xmlns:w="http://schemas.openxmlformats.org/wordprocessingml/2006/main" xmlns:w14="http://schemas.microsoft.com/office/word/2010/wordml" xmlns:w15="http://schemas.microsoft.com/office/word/2012/wordml" xmlns:w16cex="http://schemas.microsoft.com/office/word/2018/wordml/cex" xmlns:w16cid="http://schemas.microsoft.com/office/word/2016/wordml/cid" xmlns:w16="http://schemas.microsoft.com/office/word/2018/wordml" xmlns:w16sdtdh="http://schemas.microsoft.com/office/word/2020/wordml/sdtdatahash" xmlns:w16se="http://schemas.microsoft.com/office/word/2015/wordml/symex" xmlns:wpg="http://schemas.microsoft.com/office/word/2010/wordprocessingGroup" xmlns:wpi="http://schemas.microsoft.com/office/word/2010/wordprocessingInk" xmlns:wne="http://schemas.microsoft.com/office/word/2006/wordml" xmlns:wps="http://schemas.microsoft.com/office/word/2010/wordprocessingShape" mc:Ignorable="w14 w15 w16se w16cid w16 w16cex w16sdtdh wp14">
+  <w:p>
+    <w:pPr>
+      <w:pStyle w:val="Footer"/>
+    </w:pPr>
+  </w:p>
+</w:ftr>
+</file>
+
+<file path=word/footnotes.xml><?xml version="1.0" encoding="utf-8"?>
+<w:footnotes xmlns:wpc="http://schemas.microsoft.com/office/word/2010/wordprocessingCanvas" xmlns:cx="http://schemas.microsoft.com/office/drawing/2014/chartex" xmlns:cx1="http://schemas.microsoft.com/office/drawing/2015/9/8/chartex" xmlns:cx2="http://schemas.microsoft.com/office/drawing/2015/10/21/chartex" xmlns:cx3="http://schemas.microsoft.com/office/drawing/2016/5/9/chartex" xmlns:cx4="http://schemas.microsoft.com/office/drawing/2016/5/10/chartex" xmlns:cx5="http://schemas.microsoft.com/office/drawing/2016/5/11/chartex" xmlns:cx6="http://schemas.microsoft.com/office/drawing/2016/5/12/chartex" xmlns:cx7="http://schemas.microsoft.com/office/drawing/2016/5/13/chartex" xmlns:cx8="http://schemas.microsoft.com/office/drawing/2016/5/14/chartex" xmlns:mc="http://schemas.openxmlformats.org/markup-compatibility/2006" xmlns:aink="http://schemas.microsoft.com/office/drawing/2016/ink" xmlns:am3d="http://schemas.microsoft.com/office/drawing/2017/model3d" xmlns:o="urn:schemas-microsoft-com:office:office" xmlns:r="http://schemas.openxmlformats.org/officeDocument/2006/relationships" xmlns:m="http://schemas.openxmlformats.org/officeDocument/2006/math" xmlns:v="urn:schemas-microsoft-com:vml" xmlns:wp14="http://schemas.microsoft.com/office/word/2010/wordprocessingDrawing" xmlns:wp="http://schemas.openxmlformats.org/drawingml/2006/wordprocessingDrawing" xmlns:w10="urn:schemas-microsoft-com:office:word" xmlns:w="http://schemas.openxmlformats.org/wordprocessingml/2006/main" xmlns:w14="http://schemas.microsoft.com/office/word/2010/wordml" xmlns:w15="http://schemas.microsoft.com/office/word/2012/wordml" xmlns:w16cex="http://schemas.microsoft.com/office/word/2018/wordml/cex" xmlns:w16cid="http://schemas.microsoft.com/office/word/2016/wordml/cid" xmlns:w16="http://schemas.microsoft.com/office/word/2018/wordml" xmlns:w16sdtdh="http://schemas.microsoft.com/office/word/2020/wordml/sdtdatahash" xmlns:w16se="http://schemas.microsoft.com/office/word/2015/wordml/symex" xmlns:wpg="http://schemas.microsoft.com/office/word/2010/wordprocessingGroup" xmlns:wpi="http://schemas.microsoft.com/office/word/2010/wordprocessingInk" xmlns:wne="http://schemas.microsoft.com/office/word/2006/wordml" xmlns:wps="http://schemas.microsoft.com/office/word/2010/wordprocessingShape" mc:Ignorable="w14 w15 w16se w16cid w16 w16cex w16sdtdh wp14">
+  <w:footnote w:type="separator" w:id="-1">
+    <w:p>
+      <w:pPr>
+        <w:spacing w:after="0" w:line="240" w:lineRule="auto"/>
+      </w:pPr>
+      <w:r>
+        <w:separator/>
+      </w:r>
+    </w:p>
+  </w:footnote>
+  <w:footnote w:type="continuationSeparator" w:id="0">
+    <w:p>
+      <w:pPr>
+        <w:spacing w:after="0" w:line="240" w:lineRule="auto"/>
+      </w:pPr>
+      <w:r>
+        <w:continuationSeparator/>
+      </w:r>
+    </w:p>
+  </w:footnote>
+</w:footnotes>
+</file>
+
+<file path=word/header1.xml><?xml version="1.0" encoding="utf-8"?>
+<w:hdr xmlns:wpc="http://schemas.microsoft.com/office/word/2010/wordprocessingCanvas" xmlns:cx="http://schemas.microsoft.com/office/drawing/2014/chartex" xmlns:cx1="http://schemas.microsoft.com/office/drawing/2015/9/8/chartex" xmlns:cx2="http://schemas.microsoft.com/office/drawing/2015/10/21/chartex" xmlns:cx3="http://schemas.microsoft.com/office/drawing/2016/5/9/chartex" xmlns:cx4="http://schemas.microsoft.com/office/drawing/2016/5/10/chartex" xmlns:cx5="http://schemas.microsoft.com/office/drawing/2016/5/11/chartex" xmlns:cx6="http://schemas.microsoft.com/office/drawing/2016/5/12/chartex" xmlns:cx7="http://schemas.microsoft.com/office/drawing/2016/5/13/chartex" xmlns:cx8="http://schemas.microsoft.com/office/drawing/2016/5/14/chartex" xmlns:mc="http://schemas.openxmlformats.org/markup-compatibility/2006" xmlns:aink="http://schemas.microsoft.com/office/drawing/2016/ink" xmlns:am3d="http://schemas.microsoft.com/office/drawing/2017/model3d" xmlns:o="urn:schemas-microsoft-com:office:office" xmlns:r="http://schemas.openxmlformats.org/officeDocument/2006/relationships" xmlns:m="http://schemas.openxmlformats.org/officeDocument/2006/math" xmlns:v="urn:schemas-microsoft-com:vml" xmlns:wp14="http://schemas.microsoft.com/office/word/2010/wordprocessingDrawing" xmlns:wp="http://schemas.openxmlformats.org/drawingml/2006/wordprocessingDrawing" xmlns:w10="urn:schemas-microsoft-com:office:word" xmlns:w="http://schemas.openxmlformats.org/wordprocessingml/2006/main" xmlns:w14="http://schemas.microsoft.com/office/word/2010/wordml" xmlns:w15="http://schemas.microsoft.com/office/word/2012/wordml" xmlns:w16cex="http://schemas.microsoft.com/office/word/2018/wordml/cex" xmlns:w16cid="http://schemas.microsoft.com/office/word/2016/wordml/cid" xmlns:w16="http://schemas.microsoft.com/office/word/2018/wordml" xmlns:w16sdtdh="http://schemas.microsoft.com/office/word/2020/wordml/sdtdatahash" xmlns:w16se="http://schemas.microsoft.com/office/word/2015/wordml/symex" xmlns:wpg="http://schemas.microsoft.com/office/word/2010/wordprocessingGroup" xmlns:wpi="http://schemas.microsoft.com/office/word/2010/wordprocessingInk" xmlns:wne="http://schemas.microsoft.com/office/word/2006/wordml" xmlns:wps="http://schemas.microsoft.com/office/word/2010/wordprocessingShape" mc:Ignorable="w14 w15 w16se w16cid w16 w16cex w16sdtdh wp14">
+  <w:p>
+    <w:pPr>
+      <w:pStyle w:val="Header"/>
+    </w:pPr>
+  </w:p>
+</w:hdr>
+</file>
+
+<file path=word/header2.xml><?xml version="1.0" encoding="utf-8"?>
+<w:hdr xmlns:wpc="http://schemas.microsoft.com/office/word/2010/wordprocessingCanvas" xmlns:cx="http://schemas.microsoft.com/office/drawing/2014/chartex" xmlns:cx1="http://schemas.microsoft.com/office/drawing/2015/9/8/chartex" xmlns:cx2="http://schemas.microsoft.com/office/drawing/2015/10/21/chartex" xmlns:cx3="http://schemas.microsoft.com/office/drawing/2016/5/9/chartex" xmlns:cx4="http://schemas.microsoft.com/office/drawing/2016/5/10/chartex" xmlns:cx5="http://schemas.microsoft.com/office/drawing/2016/5/11/chartex" xmlns:cx6="http://schemas.microsoft.com/office/drawing/2016/5/12/chartex" xmlns:cx7="http://schemas.microsoft.com/office/drawing/2016/5/13/chartex" xmlns:cx8="http://schemas.microsoft.com/office/drawing/2016/5/14/chartex" xmlns:mc="http://schemas.openxmlformats.org/markup-compatibility/2006" xmlns:aink="http://schemas.microsoft.com/office/drawing/2016/ink" xmlns:am3d="http://schemas.microsoft.com/office/drawing/2017/model3d" xmlns:o="urn:schemas-microsoft-com:office:office" xmlns:r="http://schemas.openxmlformats.org/officeDocument/2006/relationships" xmlns:m="http://schemas.openxmlformats.org/officeDocument/2006/math" xmlns:v="urn:schemas-microsoft-com:vml" xmlns:wp14="http://schemas.microsoft.com/office/word/2010/wordprocessingDrawing" xmlns:wp="http://schemas.openxmlformats.org/drawingml/2006/wordprocessingDrawing" xmlns:w10="urn:schemas-microsoft-com:office:word" xmlns:w="http://schemas.openxmlformats.org/wordprocessingml/2006/main" xmlns:w14="http://schemas.microsoft.com/office/word/2010/wordml" xmlns:w15="http://schemas.microsoft.com/office/word/2012/wordml" xmlns:w16cex="http://schemas.microsoft.com/office/word/2018/wordml/cex" xmlns:w16cid="http://schemas.microsoft.com/office/word/2016/wordml/cid" xmlns:w16="http://schemas.microsoft.com/office/word/2018/wordml" xmlns:w16sdtdh="http://schemas.microsoft.com/office/word/2020/wordml/sdtdatahash" xmlns:w16se="http://schemas.microsoft.com/office/word/2015/wordml/symex" xmlns:wpg="http://schemas.microsoft.com/office/word/2010/wordprocessingGroup" xmlns:wpi="http://schemas.microsoft.com/office/word/2010/wordprocessingInk" xmlns:wne="http://schemas.microsoft.com/office/word/2006/wordml" xmlns:wps="http://schemas.microsoft.com/office/word/2010/wordprocessingShape" mc:Ignorable="w14 w15 w16se w16cid w16 w16cex w16sdtdh wp14">
+  <w:p>
+    <w:pPr>
+      <w:pStyle w:val="Header"/>
+    </w:pPr>
+    <w:r>
+      <w:t>Anup Jacob, L00163455</w:t>
+    </w:r>
+    <w:r>
+      <w:tab/>
+    </w:r>
+    <w:r>
+      <w:tab/>
+      <w:t>OOPR Assignment</w:t>
+    </w:r>
+  </w:p>
+</w:hdr>
+</file>
+
+<file path=word/header3.xml><?xml version="1.0" encoding="utf-8"?>
+<w:hdr xmlns:wpc="http://schemas.microsoft.com/office/word/2010/wordprocessingCanvas" xmlns:cx="http://schemas.microsoft.com/office/drawing/2014/chartex" xmlns:cx1="http://schemas.microsoft.com/office/drawing/2015/9/8/chartex" xmlns:cx2="http://schemas.microsoft.com/office/drawing/2015/10/21/chartex" xmlns:cx3="http://schemas.microsoft.com/office/drawing/2016/5/9/chartex" xmlns:cx4="http://schemas.microsoft.com/office/drawing/2016/5/10/chartex" xmlns:cx5="http://schemas.microsoft.com/office/drawing/2016/5/11/chartex" xmlns:cx6="http://schemas.microsoft.com/office/drawing/2016/5/12/chartex" xmlns:cx7="http://schemas.microsoft.com/office/drawing/2016/5/13/chartex" xmlns:cx8="http://schemas.microsoft.com/office/drawing/2016/5/14/chartex" xmlns:mc="http://schemas.openxmlformats.org/markup-compatibility/2006" xmlns:aink="http://schemas.microsoft.com/office/drawing/2016/ink" xmlns:am3d="http://schemas.microsoft.com/office/drawing/2017/model3d" xmlns:o="urn:schemas-microsoft-com:office:office" xmlns:r="http://schemas.openxmlformats.org/officeDocument/2006/relationships" xmlns:m="http://schemas.openxmlformats.org/officeDocument/2006/math" xmlns:v="urn:schemas-microsoft-com:vml" xmlns:wp14="http://schemas.microsoft.com/office/word/2010/wordprocessingDrawing" xmlns:wp="http://schemas.openxmlformats.org/drawingml/2006/wordprocessingDrawing" xmlns:w10="urn:schemas-microsoft-com:office:word" xmlns:w="http://schemas.openxmlformats.org/wordprocessingml/2006/main" xmlns:w14="http://schemas.microsoft.com/office/word/2010/wordml" xmlns:w15="http://schemas.microsoft.com/office/word/2012/wordml" xmlns:w16cex="http://schemas.microsoft.com/office/word/2018/wordml/cex" xmlns:w16cid="http://schemas.microsoft.com/office/word/2016/wordml/cid" xmlns:w16="http://schemas.microsoft.com/office/word/2018/wordml" xmlns:w16sdtdh="http://schemas.microsoft.com/office/word/2020/wordml/sdtdatahash" xmlns:w16se="http://schemas.microsoft.com/office/word/2015/wordml/symex" xmlns:wpg="http://schemas.microsoft.com/office/word/2010/wordprocessingGroup" xmlns:wpi="http://schemas.microsoft.com/office/word/2010/wordprocessingInk" xmlns:wne="http://schemas.microsoft.com/office/word/2006/wordml" xmlns:wps="http://schemas.microsoft.com/office/word/2010/wordprocessingShape" mc:Ignorable="w14 w15 w16se w16cid w16 w16cex w16sdtdh wp14">
+  <w:p>
+    <w:pPr>
+      <w:pStyle w:val="Header"/>
+    </w:pPr>
+  </w:p>
+</w:hdr>
 </file>
 
 <file path=word/styles.xml><?xml version="1.0" encoding="utf-8"?>
@@ -660,6 +868,50 @@
     <w:semiHidden/>
     <w:unhideWhenUsed/>
   </w:style>
+  <w:style w:type="paragraph" w:styleId="Header">
+    <w:name w:val="header"/>
+    <w:basedOn w:val="Normal"/>
+    <w:link w:val="HeaderChar"/>
+    <w:uiPriority w:val="99"/>
+    <w:unhideWhenUsed/>
+    <w:rsid w:val="00AD2DEB"/>
+    <w:pPr>
+      <w:tabs>
+        <w:tab w:val="center" w:pos="4513"/>
+        <w:tab w:val="right" w:pos="9026"/>
+      </w:tabs>
+      <w:spacing w:after="0" w:line="240" w:lineRule="auto"/>
+    </w:pPr>
+  </w:style>
+  <w:style w:type="character" w:customStyle="1" w:styleId="HeaderChar">
+    <w:name w:val="Header Char"/>
+    <w:basedOn w:val="DefaultParagraphFont"/>
+    <w:link w:val="Header"/>
+    <w:uiPriority w:val="99"/>
+    <w:rsid w:val="00AD2DEB"/>
+  </w:style>
+  <w:style w:type="paragraph" w:styleId="Footer">
+    <w:name w:val="footer"/>
+    <w:basedOn w:val="Normal"/>
+    <w:link w:val="FooterChar"/>
+    <w:uiPriority w:val="99"/>
+    <w:unhideWhenUsed/>
+    <w:rsid w:val="00AD2DEB"/>
+    <w:pPr>
+      <w:tabs>
+        <w:tab w:val="center" w:pos="4513"/>
+        <w:tab w:val="right" w:pos="9026"/>
+      </w:tabs>
+      <w:spacing w:after="0" w:line="240" w:lineRule="auto"/>
+    </w:pPr>
+  </w:style>
+  <w:style w:type="character" w:customStyle="1" w:styleId="FooterChar">
+    <w:name w:val="Footer Char"/>
+    <w:basedOn w:val="DefaultParagraphFont"/>
+    <w:link w:val="Footer"/>
+    <w:uiPriority w:val="99"/>
+    <w:rsid w:val="00AD2DEB"/>
+  </w:style>
 </w:styles>
 </file>
 

</xml_diff>